<commit_message>
Add Use Case scenarios
</commit_message>
<xml_diff>
--- a/Project Documents/Requirements and Specifications/Reqs and Specifications.docx
+++ b/Project Documents/Requirements and Specifications/Reqs and Specifications.docx
@@ -507,15 +507,7 @@
                 <w:sz w:val="22"/>
                 <w:szCs w:val="22"/>
               </w:rPr>
-              <w:t xml:space="preserve">Required from Client. </w:t>
-            </w:r>
-            <w:r>
-              <w:rPr>
-                <w:rFonts w:ascii="Arial" w:hAnsi="Arial" w:cs="Arial"/>
-                <w:sz w:val="22"/>
-                <w:szCs w:val="22"/>
-              </w:rPr>
-              <w:t>Client needs to be able to send results to patient.</w:t>
+              <w:t>Required from Client. Client needs to be able to send results to patient.</w:t>
             </w:r>
           </w:p>
         </w:tc>
@@ -1037,15 +1029,7 @@
                 <w:sz w:val="22"/>
                 <w:szCs w:val="22"/>
               </w:rPr>
-              <w:t xml:space="preserve">The </w:t>
-            </w:r>
-            <w:r>
-              <w:rPr>
-                <w:rFonts w:ascii="Arial" w:hAnsi="Arial" w:cs="Arial"/>
-                <w:sz w:val="22"/>
-                <w:szCs w:val="22"/>
-              </w:rPr>
-              <w:t>phone app will ask specific questions based upon the patient’s temperament that was entered into the survey</w:t>
+              <w:t>The phone app will ask specific questions based upon the patient’s temperament that was entered into the survey</w:t>
             </w:r>
             <w:r>
               <w:rPr>
@@ -1540,6 +1524,929 @@
         </w:tc>
       </w:tr>
     </w:tbl>
+    <w:p>
+      <w:pPr>
+        <w:spacing w:line="240" w:lineRule="auto"/>
+        <w:rPr>
+          <w:rFonts w:ascii="Arial" w:hAnsi="Arial" w:cs="Arial"/>
+          <w:sz w:val="22"/>
+          <w:szCs w:val="22"/>
+        </w:rPr>
+      </w:pPr>
+    </w:p>
+    <w:p>
+      <w:pPr>
+        <w:spacing w:line="240" w:lineRule="auto"/>
+        <w:rPr>
+          <w:rFonts w:ascii="Arial" w:hAnsi="Arial" w:cs="Arial"/>
+          <w:sz w:val="22"/>
+          <w:szCs w:val="22"/>
+        </w:rPr>
+      </w:pPr>
+      <w:r>
+        <w:rPr>
+          <w:rFonts w:ascii="Arial" w:hAnsi="Arial" w:cs="Arial"/>
+          <w:sz w:val="22"/>
+          <w:szCs w:val="22"/>
+        </w:rPr>
+        <w:t>Use Cases</w:t>
+      </w:r>
+    </w:p>
+    <w:p>
+      <w:pPr>
+        <w:spacing w:line="240" w:lineRule="auto"/>
+        <w:rPr>
+          <w:rFonts w:ascii="Arial" w:hAnsi="Arial" w:cs="Arial"/>
+          <w:sz w:val="22"/>
+          <w:szCs w:val="22"/>
+        </w:rPr>
+      </w:pPr>
+      <w:r>
+        <w:rPr>
+          <w:rFonts w:ascii="Arial" w:hAnsi="Arial" w:cs="Arial"/>
+          <w:sz w:val="22"/>
+          <w:szCs w:val="22"/>
+        </w:rPr>
+        <w:t xml:space="preserve">User Story US1: </w:t>
+      </w:r>
+      <w:r>
+        <w:rPr>
+          <w:rFonts w:ascii="Arial" w:hAnsi="Arial" w:cs="Arial"/>
+          <w:sz w:val="22"/>
+          <w:szCs w:val="22"/>
+        </w:rPr>
+        <w:t>Generate and Send Personalized PDF Report</w:t>
+      </w:r>
+    </w:p>
+    <w:p>
+      <w:pPr>
+        <w:spacing w:line="240" w:lineRule="auto"/>
+        <w:rPr>
+          <w:rFonts w:ascii="Arial" w:hAnsi="Arial" w:cs="Arial"/>
+          <w:sz w:val="22"/>
+          <w:szCs w:val="22"/>
+        </w:rPr>
+      </w:pPr>
+      <w:r>
+        <w:rPr>
+          <w:rFonts w:ascii="Arial" w:hAnsi="Arial" w:cs="Arial"/>
+          <w:sz w:val="22"/>
+          <w:szCs w:val="22"/>
+        </w:rPr>
+        <w:t xml:space="preserve">As a User, I </w:t>
+      </w:r>
+      <w:r>
+        <w:rPr>
+          <w:rFonts w:ascii="Arial" w:hAnsi="Arial" w:cs="Arial"/>
+          <w:sz w:val="22"/>
+          <w:szCs w:val="22"/>
+        </w:rPr>
+        <w:t>want</w:t>
+      </w:r>
+      <w:r>
+        <w:rPr>
+          <w:rFonts w:ascii="Arial" w:hAnsi="Arial" w:cs="Arial"/>
+          <w:sz w:val="22"/>
+          <w:szCs w:val="22"/>
+        </w:rPr>
+        <w:t xml:space="preserve"> my PICA results PDF to be automatically sent to my email so I can have a personal copy of my results.</w:t>
+      </w:r>
+    </w:p>
+    <w:p>
+      <w:pPr>
+        <w:spacing w:line="240" w:lineRule="auto"/>
+        <w:rPr>
+          <w:rFonts w:ascii="Arial" w:hAnsi="Arial" w:cs="Arial"/>
+          <w:sz w:val="22"/>
+          <w:szCs w:val="22"/>
+        </w:rPr>
+      </w:pPr>
+      <w:r>
+        <w:rPr>
+          <w:rFonts w:ascii="Arial" w:hAnsi="Arial" w:cs="Arial"/>
+          <w:sz w:val="22"/>
+          <w:szCs w:val="22"/>
+        </w:rPr>
+        <w:t>Feature: Automatic PDF generation and sending</w:t>
+      </w:r>
+    </w:p>
+    <w:p>
+      <w:pPr>
+        <w:spacing w:line="240" w:lineRule="auto"/>
+        <w:rPr>
+          <w:rFonts w:ascii="Arial" w:hAnsi="Arial" w:cs="Arial"/>
+          <w:sz w:val="22"/>
+          <w:szCs w:val="22"/>
+        </w:rPr>
+      </w:pPr>
+      <w:r>
+        <w:rPr>
+          <w:rFonts w:ascii="Arial" w:hAnsi="Arial" w:cs="Arial"/>
+          <w:sz w:val="22"/>
+          <w:szCs w:val="22"/>
+        </w:rPr>
+        <w:t>Scenario: User gets report</w:t>
+      </w:r>
+    </w:p>
+    <w:p>
+      <w:pPr>
+        <w:spacing w:line="240" w:lineRule="auto"/>
+        <w:rPr>
+          <w:rFonts w:ascii="Arial" w:hAnsi="Arial" w:cs="Arial"/>
+          <w:sz w:val="22"/>
+          <w:szCs w:val="22"/>
+        </w:rPr>
+      </w:pPr>
+      <w:r>
+        <w:rPr>
+          <w:rFonts w:ascii="Arial" w:hAnsi="Arial" w:cs="Arial"/>
+          <w:sz w:val="22"/>
+          <w:szCs w:val="22"/>
+        </w:rPr>
+        <w:t>Given that the user has finished the PICA fully</w:t>
+      </w:r>
+    </w:p>
+    <w:p>
+      <w:pPr>
+        <w:spacing w:line="240" w:lineRule="auto"/>
+        <w:rPr>
+          <w:rFonts w:ascii="Arial" w:hAnsi="Arial" w:cs="Arial"/>
+          <w:sz w:val="22"/>
+          <w:szCs w:val="22"/>
+        </w:rPr>
+      </w:pPr>
+      <w:r>
+        <w:rPr>
+          <w:rFonts w:ascii="Arial" w:hAnsi="Arial" w:cs="Arial"/>
+          <w:sz w:val="22"/>
+          <w:szCs w:val="22"/>
+        </w:rPr>
+        <w:t>When they click the submit survey button</w:t>
+      </w:r>
+    </w:p>
+    <w:p>
+      <w:pPr>
+        <w:spacing w:line="240" w:lineRule="auto"/>
+        <w:rPr>
+          <w:rFonts w:ascii="Arial" w:hAnsi="Arial" w:cs="Arial"/>
+          <w:sz w:val="22"/>
+          <w:szCs w:val="22"/>
+        </w:rPr>
+      </w:pPr>
+      <w:r>
+        <w:rPr>
+          <w:rFonts w:ascii="Arial" w:hAnsi="Arial" w:cs="Arial"/>
+          <w:sz w:val="22"/>
+          <w:szCs w:val="22"/>
+        </w:rPr>
+        <w:t>Then the PDF of the results should be automatically sent to the email they inputted into the survey</w:t>
+      </w:r>
+    </w:p>
+    <w:p>
+      <w:pPr>
+        <w:spacing w:line="240" w:lineRule="auto"/>
+        <w:rPr>
+          <w:rFonts w:ascii="Arial" w:hAnsi="Arial" w:cs="Arial"/>
+          <w:sz w:val="22"/>
+          <w:szCs w:val="22"/>
+        </w:rPr>
+      </w:pPr>
+    </w:p>
+    <w:p>
+      <w:pPr>
+        <w:spacing w:line="240" w:lineRule="auto"/>
+        <w:rPr>
+          <w:rFonts w:ascii="Arial" w:hAnsi="Arial" w:cs="Arial"/>
+          <w:sz w:val="22"/>
+          <w:szCs w:val="22"/>
+        </w:rPr>
+      </w:pPr>
+      <w:r>
+        <w:rPr>
+          <w:rFonts w:ascii="Arial" w:hAnsi="Arial" w:cs="Arial"/>
+          <w:sz w:val="22"/>
+          <w:szCs w:val="22"/>
+        </w:rPr>
+        <w:t xml:space="preserve">User Story US2: </w:t>
+      </w:r>
+      <w:r>
+        <w:rPr>
+          <w:rFonts w:ascii="Arial" w:hAnsi="Arial" w:cs="Arial"/>
+          <w:sz w:val="22"/>
+          <w:szCs w:val="22"/>
+        </w:rPr>
+        <w:t>Log Emotional Event</w:t>
+      </w:r>
+    </w:p>
+    <w:p>
+      <w:pPr>
+        <w:spacing w:line="240" w:lineRule="auto"/>
+        <w:rPr>
+          <w:rFonts w:ascii="Arial" w:hAnsi="Arial" w:cs="Arial"/>
+          <w:sz w:val="22"/>
+          <w:szCs w:val="22"/>
+        </w:rPr>
+      </w:pPr>
+      <w:r>
+        <w:rPr>
+          <w:rFonts w:ascii="Arial" w:hAnsi="Arial" w:cs="Arial"/>
+          <w:sz w:val="22"/>
+          <w:szCs w:val="22"/>
+        </w:rPr>
+        <w:t>As a User, I want to be able to log an emotional event in the phone app so I can keep track of emotionally similar events.</w:t>
+      </w:r>
+    </w:p>
+    <w:p>
+      <w:pPr>
+        <w:spacing w:line="240" w:lineRule="auto"/>
+        <w:rPr>
+          <w:rFonts w:ascii="Arial" w:hAnsi="Arial" w:cs="Arial"/>
+          <w:sz w:val="22"/>
+          <w:szCs w:val="22"/>
+        </w:rPr>
+      </w:pPr>
+      <w:r>
+        <w:rPr>
+          <w:rFonts w:ascii="Arial" w:hAnsi="Arial" w:cs="Arial"/>
+          <w:sz w:val="22"/>
+          <w:szCs w:val="22"/>
+        </w:rPr>
+        <w:t>Feature: Log Emotional Events</w:t>
+      </w:r>
+    </w:p>
+    <w:p>
+      <w:pPr>
+        <w:spacing w:line="240" w:lineRule="auto"/>
+        <w:rPr>
+          <w:rFonts w:ascii="Arial" w:hAnsi="Arial" w:cs="Arial"/>
+          <w:sz w:val="22"/>
+          <w:szCs w:val="22"/>
+        </w:rPr>
+      </w:pPr>
+      <w:r>
+        <w:rPr>
+          <w:rFonts w:ascii="Arial" w:hAnsi="Arial" w:cs="Arial"/>
+          <w:sz w:val="22"/>
+          <w:szCs w:val="22"/>
+        </w:rPr>
+        <w:t>Scenario: User logs an event</w:t>
+      </w:r>
+    </w:p>
+    <w:p>
+      <w:pPr>
+        <w:spacing w:line="240" w:lineRule="auto"/>
+        <w:rPr>
+          <w:rFonts w:ascii="Arial" w:hAnsi="Arial" w:cs="Arial"/>
+          <w:sz w:val="22"/>
+          <w:szCs w:val="22"/>
+        </w:rPr>
+      </w:pPr>
+      <w:r>
+        <w:rPr>
+          <w:rFonts w:ascii="Arial" w:hAnsi="Arial" w:cs="Arial"/>
+          <w:sz w:val="22"/>
+          <w:szCs w:val="22"/>
+        </w:rPr>
+        <w:t>Given the user is in the phone app</w:t>
+      </w:r>
+    </w:p>
+    <w:p>
+      <w:pPr>
+        <w:spacing w:line="240" w:lineRule="auto"/>
+        <w:rPr>
+          <w:rFonts w:ascii="Arial" w:hAnsi="Arial" w:cs="Arial"/>
+          <w:sz w:val="22"/>
+          <w:szCs w:val="22"/>
+        </w:rPr>
+      </w:pPr>
+      <w:r>
+        <w:rPr>
+          <w:rFonts w:ascii="Arial" w:hAnsi="Arial" w:cs="Arial"/>
+          <w:sz w:val="22"/>
+          <w:szCs w:val="22"/>
+        </w:rPr>
+        <w:t>When they fill out the form to log a new emotional event</w:t>
+      </w:r>
+    </w:p>
+    <w:p>
+      <w:pPr>
+        <w:spacing w:line="240" w:lineRule="auto"/>
+        <w:rPr>
+          <w:rFonts w:ascii="Arial" w:hAnsi="Arial" w:cs="Arial"/>
+          <w:sz w:val="22"/>
+          <w:szCs w:val="22"/>
+        </w:rPr>
+      </w:pPr>
+      <w:r>
+        <w:rPr>
+          <w:rFonts w:ascii="Arial" w:hAnsi="Arial" w:cs="Arial"/>
+          <w:sz w:val="22"/>
+          <w:szCs w:val="22"/>
+        </w:rPr>
+        <w:t>Then the daily results will be logged in the MongoDB database with the timestamp of the submission</w:t>
+      </w:r>
+    </w:p>
+    <w:p>
+      <w:pPr>
+        <w:spacing w:line="240" w:lineRule="auto"/>
+        <w:rPr>
+          <w:rFonts w:ascii="Arial" w:hAnsi="Arial" w:cs="Arial"/>
+          <w:sz w:val="22"/>
+          <w:szCs w:val="22"/>
+        </w:rPr>
+      </w:pPr>
+    </w:p>
+    <w:p>
+      <w:pPr>
+        <w:spacing w:line="240" w:lineRule="auto"/>
+        <w:rPr>
+          <w:rFonts w:ascii="Arial" w:hAnsi="Arial" w:cs="Arial"/>
+          <w:sz w:val="22"/>
+          <w:szCs w:val="22"/>
+        </w:rPr>
+      </w:pPr>
+      <w:r>
+        <w:rPr>
+          <w:rFonts w:ascii="Arial" w:hAnsi="Arial" w:cs="Arial"/>
+          <w:sz w:val="22"/>
+          <w:szCs w:val="22"/>
+        </w:rPr>
+        <w:t xml:space="preserve">User Story US3: </w:t>
+      </w:r>
+      <w:r>
+        <w:rPr>
+          <w:rFonts w:ascii="Arial" w:hAnsi="Arial" w:cs="Arial"/>
+          <w:sz w:val="22"/>
+          <w:szCs w:val="22"/>
+        </w:rPr>
+        <w:t>View Functionally Equivalent Situations</w:t>
+      </w:r>
+    </w:p>
+    <w:p>
+      <w:pPr>
+        <w:spacing w:line="240" w:lineRule="auto"/>
+        <w:rPr>
+          <w:rFonts w:ascii="Arial" w:hAnsi="Arial" w:cs="Arial"/>
+          <w:sz w:val="22"/>
+          <w:szCs w:val="22"/>
+        </w:rPr>
+      </w:pPr>
+      <w:r>
+        <w:rPr>
+          <w:rFonts w:ascii="Arial" w:hAnsi="Arial" w:cs="Arial"/>
+          <w:sz w:val="22"/>
+          <w:szCs w:val="22"/>
+        </w:rPr>
+        <w:t>As a User, I want to be able to see functionally equivalent situations so I can know what events have been grouped together and were emotionally similar.</w:t>
+      </w:r>
+    </w:p>
+    <w:p>
+      <w:pPr>
+        <w:spacing w:line="240" w:lineRule="auto"/>
+        <w:rPr>
+          <w:rFonts w:ascii="Arial" w:hAnsi="Arial" w:cs="Arial"/>
+          <w:sz w:val="22"/>
+          <w:szCs w:val="22"/>
+        </w:rPr>
+      </w:pPr>
+      <w:r>
+        <w:rPr>
+          <w:rFonts w:ascii="Arial" w:hAnsi="Arial" w:cs="Arial"/>
+          <w:sz w:val="22"/>
+          <w:szCs w:val="22"/>
+        </w:rPr>
+        <w:t>Feature: View Functionally Equivalent Situations</w:t>
+      </w:r>
+    </w:p>
+    <w:p>
+      <w:pPr>
+        <w:spacing w:line="240" w:lineRule="auto"/>
+        <w:rPr>
+          <w:rFonts w:ascii="Arial" w:hAnsi="Arial" w:cs="Arial"/>
+          <w:sz w:val="22"/>
+          <w:szCs w:val="22"/>
+        </w:rPr>
+      </w:pPr>
+      <w:r>
+        <w:rPr>
+          <w:rFonts w:ascii="Arial" w:hAnsi="Arial" w:cs="Arial"/>
+          <w:sz w:val="22"/>
+          <w:szCs w:val="22"/>
+        </w:rPr>
+        <w:t xml:space="preserve">Scenario: </w:t>
+      </w:r>
+      <w:r>
+        <w:rPr>
+          <w:rFonts w:ascii="Arial" w:hAnsi="Arial" w:cs="Arial"/>
+          <w:sz w:val="22"/>
+          <w:szCs w:val="22"/>
+        </w:rPr>
+        <w:t>User views their situations</w:t>
+      </w:r>
+    </w:p>
+    <w:p>
+      <w:pPr>
+        <w:spacing w:line="240" w:lineRule="auto"/>
+        <w:rPr>
+          <w:rFonts w:ascii="Arial" w:hAnsi="Arial" w:cs="Arial"/>
+          <w:sz w:val="22"/>
+          <w:szCs w:val="22"/>
+        </w:rPr>
+      </w:pPr>
+      <w:r>
+        <w:rPr>
+          <w:rFonts w:ascii="Arial" w:hAnsi="Arial" w:cs="Arial"/>
+          <w:sz w:val="22"/>
+          <w:szCs w:val="22"/>
+        </w:rPr>
+        <w:t>Given the user is in the phone app</w:t>
+      </w:r>
+    </w:p>
+    <w:p>
+      <w:pPr>
+        <w:spacing w:line="240" w:lineRule="auto"/>
+        <w:rPr>
+          <w:rFonts w:ascii="Arial" w:hAnsi="Arial" w:cs="Arial"/>
+          <w:sz w:val="22"/>
+          <w:szCs w:val="22"/>
+        </w:rPr>
+      </w:pPr>
+      <w:r>
+        <w:rPr>
+          <w:rFonts w:ascii="Arial" w:hAnsi="Arial" w:cs="Arial"/>
+          <w:sz w:val="22"/>
+          <w:szCs w:val="22"/>
+        </w:rPr>
+        <w:t>When they select to view their emotional situations</w:t>
+      </w:r>
+    </w:p>
+    <w:p>
+      <w:pPr>
+        <w:spacing w:line="240" w:lineRule="auto"/>
+        <w:rPr>
+          <w:rFonts w:ascii="Arial" w:hAnsi="Arial" w:cs="Arial"/>
+          <w:sz w:val="22"/>
+          <w:szCs w:val="22"/>
+        </w:rPr>
+      </w:pPr>
+      <w:r>
+        <w:rPr>
+          <w:rFonts w:ascii="Arial" w:hAnsi="Arial" w:cs="Arial"/>
+          <w:sz w:val="22"/>
+          <w:szCs w:val="22"/>
+        </w:rPr>
+        <w:lastRenderedPageBreak/>
+        <w:t>Then a list of their situations is shown and are grouped based upon the clustering algorithm.</w:t>
+      </w:r>
+    </w:p>
+    <w:p>
+      <w:pPr>
+        <w:spacing w:line="240" w:lineRule="auto"/>
+        <w:rPr>
+          <w:rFonts w:ascii="Arial" w:hAnsi="Arial" w:cs="Arial"/>
+          <w:sz w:val="22"/>
+          <w:szCs w:val="22"/>
+        </w:rPr>
+      </w:pPr>
+    </w:p>
+    <w:p>
+      <w:pPr>
+        <w:spacing w:line="240" w:lineRule="auto"/>
+        <w:rPr>
+          <w:rFonts w:ascii="Arial" w:hAnsi="Arial" w:cs="Arial"/>
+          <w:sz w:val="22"/>
+          <w:szCs w:val="22"/>
+        </w:rPr>
+      </w:pPr>
+      <w:r>
+        <w:rPr>
+          <w:rFonts w:ascii="Arial" w:hAnsi="Arial" w:cs="Arial"/>
+          <w:sz w:val="22"/>
+          <w:szCs w:val="22"/>
+        </w:rPr>
+        <w:t xml:space="preserve">User Story US4: </w:t>
+      </w:r>
+      <w:r>
+        <w:rPr>
+          <w:rFonts w:ascii="Arial" w:hAnsi="Arial" w:cs="Arial"/>
+          <w:sz w:val="22"/>
+          <w:szCs w:val="22"/>
+        </w:rPr>
+        <w:t>Optimize PDF Report Content</w:t>
+      </w:r>
+    </w:p>
+    <w:p>
+      <w:pPr>
+        <w:spacing w:line="240" w:lineRule="auto"/>
+        <w:rPr>
+          <w:rFonts w:ascii="Arial" w:hAnsi="Arial" w:cs="Arial"/>
+          <w:sz w:val="22"/>
+          <w:szCs w:val="22"/>
+        </w:rPr>
+      </w:pPr>
+      <w:r>
+        <w:rPr>
+          <w:rFonts w:ascii="Arial" w:hAnsi="Arial" w:cs="Arial"/>
+          <w:sz w:val="22"/>
+          <w:szCs w:val="22"/>
+        </w:rPr>
+        <w:t>As an Admin, I want the PDF results of the PICA to be optimized so that the Users are easily able to understand their results</w:t>
+      </w:r>
+    </w:p>
+    <w:p>
+      <w:pPr>
+        <w:spacing w:line="240" w:lineRule="auto"/>
+        <w:rPr>
+          <w:rFonts w:ascii="Arial" w:hAnsi="Arial" w:cs="Arial"/>
+          <w:sz w:val="22"/>
+          <w:szCs w:val="22"/>
+        </w:rPr>
+      </w:pPr>
+      <w:r>
+        <w:rPr>
+          <w:rFonts w:ascii="Arial" w:hAnsi="Arial" w:cs="Arial"/>
+          <w:sz w:val="22"/>
+          <w:szCs w:val="22"/>
+        </w:rPr>
+        <w:t>Feature: Optimized PDF Report Content</w:t>
+      </w:r>
+    </w:p>
+    <w:p>
+      <w:pPr>
+        <w:spacing w:line="240" w:lineRule="auto"/>
+        <w:rPr>
+          <w:rFonts w:ascii="Arial" w:hAnsi="Arial" w:cs="Arial"/>
+          <w:sz w:val="22"/>
+          <w:szCs w:val="22"/>
+        </w:rPr>
+      </w:pPr>
+      <w:r>
+        <w:rPr>
+          <w:rFonts w:ascii="Arial" w:hAnsi="Arial" w:cs="Arial"/>
+          <w:sz w:val="22"/>
+          <w:szCs w:val="22"/>
+        </w:rPr>
+        <w:t>Scenario: User reads their PDF results</w:t>
+      </w:r>
+    </w:p>
+    <w:p>
+      <w:pPr>
+        <w:spacing w:line="240" w:lineRule="auto"/>
+        <w:rPr>
+          <w:rFonts w:ascii="Arial" w:hAnsi="Arial" w:cs="Arial"/>
+          <w:sz w:val="22"/>
+          <w:szCs w:val="22"/>
+        </w:rPr>
+      </w:pPr>
+      <w:r>
+        <w:rPr>
+          <w:rFonts w:ascii="Arial" w:hAnsi="Arial" w:cs="Arial"/>
+          <w:sz w:val="22"/>
+          <w:szCs w:val="22"/>
+        </w:rPr>
+        <w:t>Given the user has taken the PICA</w:t>
+      </w:r>
+    </w:p>
+    <w:p>
+      <w:pPr>
+        <w:spacing w:line="240" w:lineRule="auto"/>
+        <w:rPr>
+          <w:rFonts w:ascii="Arial" w:hAnsi="Arial" w:cs="Arial"/>
+          <w:sz w:val="22"/>
+          <w:szCs w:val="22"/>
+        </w:rPr>
+      </w:pPr>
+      <w:r>
+        <w:rPr>
+          <w:rFonts w:ascii="Arial" w:hAnsi="Arial" w:cs="Arial"/>
+          <w:sz w:val="22"/>
+          <w:szCs w:val="22"/>
+        </w:rPr>
+        <w:t xml:space="preserve">When they </w:t>
+      </w:r>
+      <w:r>
+        <w:rPr>
+          <w:rFonts w:ascii="Arial" w:hAnsi="Arial" w:cs="Arial"/>
+          <w:sz w:val="22"/>
+          <w:szCs w:val="22"/>
+        </w:rPr>
+        <w:t>receive their report</w:t>
+      </w:r>
+    </w:p>
+    <w:p>
+      <w:pPr>
+        <w:spacing w:line="240" w:lineRule="auto"/>
+        <w:rPr>
+          <w:rFonts w:ascii="Arial" w:hAnsi="Arial" w:cs="Arial"/>
+          <w:sz w:val="22"/>
+          <w:szCs w:val="22"/>
+        </w:rPr>
+      </w:pPr>
+      <w:r>
+        <w:rPr>
+          <w:rFonts w:ascii="Arial" w:hAnsi="Arial" w:cs="Arial"/>
+          <w:sz w:val="22"/>
+          <w:szCs w:val="22"/>
+        </w:rPr>
+        <w:t>Then they will be able to clearly understand the results and understand what their temperament means.</w:t>
+      </w:r>
+    </w:p>
+    <w:p>
+      <w:pPr>
+        <w:spacing w:line="240" w:lineRule="auto"/>
+        <w:rPr>
+          <w:rFonts w:ascii="Arial" w:hAnsi="Arial" w:cs="Arial"/>
+          <w:sz w:val="22"/>
+          <w:szCs w:val="22"/>
+        </w:rPr>
+      </w:pPr>
+    </w:p>
+    <w:p>
+      <w:pPr>
+        <w:spacing w:line="240" w:lineRule="auto"/>
+        <w:rPr>
+          <w:rFonts w:ascii="Arial" w:hAnsi="Arial" w:cs="Arial"/>
+          <w:sz w:val="22"/>
+          <w:szCs w:val="22"/>
+        </w:rPr>
+      </w:pPr>
+      <w:r>
+        <w:rPr>
+          <w:rFonts w:ascii="Arial" w:hAnsi="Arial" w:cs="Arial"/>
+          <w:sz w:val="22"/>
+          <w:szCs w:val="22"/>
+        </w:rPr>
+        <w:t xml:space="preserve">User Story US5: </w:t>
+      </w:r>
+      <w:r>
+        <w:rPr>
+          <w:rFonts w:ascii="Arial" w:hAnsi="Arial" w:cs="Arial"/>
+          <w:sz w:val="22"/>
+          <w:szCs w:val="22"/>
+        </w:rPr>
+        <w:t>Import Qualtrics Assessment Results</w:t>
+      </w:r>
+    </w:p>
+    <w:p>
+      <w:pPr>
+        <w:spacing w:line="240" w:lineRule="auto"/>
+        <w:rPr>
+          <w:rFonts w:ascii="Arial" w:hAnsi="Arial" w:cs="Arial"/>
+          <w:sz w:val="22"/>
+          <w:szCs w:val="22"/>
+        </w:rPr>
+      </w:pPr>
+      <w:r>
+        <w:rPr>
+          <w:rFonts w:ascii="Arial" w:hAnsi="Arial" w:cs="Arial"/>
+          <w:sz w:val="22"/>
+          <w:szCs w:val="22"/>
+        </w:rPr>
+        <w:t>As an Admin, I want to be able to import a User’s PICA results into the phone app so that the User’s temperament can be factored into the phone app’s questions.</w:t>
+      </w:r>
+    </w:p>
+    <w:p>
+      <w:pPr>
+        <w:spacing w:line="240" w:lineRule="auto"/>
+        <w:rPr>
+          <w:rFonts w:ascii="Arial" w:hAnsi="Arial" w:cs="Arial"/>
+          <w:sz w:val="22"/>
+          <w:szCs w:val="22"/>
+        </w:rPr>
+      </w:pPr>
+      <w:r>
+        <w:rPr>
+          <w:rFonts w:ascii="Arial" w:hAnsi="Arial" w:cs="Arial"/>
+          <w:sz w:val="22"/>
+          <w:szCs w:val="22"/>
+        </w:rPr>
+        <w:t>Feature: PICA Phone App Integration</w:t>
+      </w:r>
+    </w:p>
+    <w:p>
+      <w:pPr>
+        <w:spacing w:line="240" w:lineRule="auto"/>
+        <w:rPr>
+          <w:rFonts w:ascii="Arial" w:hAnsi="Arial" w:cs="Arial"/>
+          <w:sz w:val="22"/>
+          <w:szCs w:val="22"/>
+        </w:rPr>
+      </w:pPr>
+      <w:r>
+        <w:rPr>
+          <w:rFonts w:ascii="Arial" w:hAnsi="Arial" w:cs="Arial"/>
+          <w:sz w:val="22"/>
+          <w:szCs w:val="22"/>
+        </w:rPr>
+        <w:t xml:space="preserve">Scenario: </w:t>
+      </w:r>
+      <w:r>
+        <w:rPr>
+          <w:rFonts w:ascii="Arial" w:hAnsi="Arial" w:cs="Arial"/>
+          <w:sz w:val="22"/>
+          <w:szCs w:val="22"/>
+        </w:rPr>
+        <w:t>Admin enters PICA results</w:t>
+      </w:r>
+    </w:p>
+    <w:p>
+      <w:pPr>
+        <w:spacing w:line="240" w:lineRule="auto"/>
+        <w:rPr>
+          <w:rFonts w:ascii="Arial" w:hAnsi="Arial" w:cs="Arial"/>
+          <w:sz w:val="22"/>
+          <w:szCs w:val="22"/>
+        </w:rPr>
+      </w:pPr>
+      <w:r>
+        <w:rPr>
+          <w:rFonts w:ascii="Arial" w:hAnsi="Arial" w:cs="Arial"/>
+          <w:sz w:val="22"/>
+          <w:szCs w:val="22"/>
+        </w:rPr>
+        <w:t>Given I am an Admin, and a user has taken the PICA</w:t>
+      </w:r>
+    </w:p>
+    <w:p>
+      <w:pPr>
+        <w:spacing w:line="240" w:lineRule="auto"/>
+        <w:rPr>
+          <w:rFonts w:ascii="Arial" w:hAnsi="Arial" w:cs="Arial"/>
+          <w:sz w:val="22"/>
+          <w:szCs w:val="22"/>
+        </w:rPr>
+      </w:pPr>
+      <w:r>
+        <w:rPr>
+          <w:rFonts w:ascii="Arial" w:hAnsi="Arial" w:cs="Arial"/>
+          <w:sz w:val="22"/>
+          <w:szCs w:val="22"/>
+        </w:rPr>
+        <w:t>When I enter the User’s results into the phone app</w:t>
+      </w:r>
+    </w:p>
+    <w:p>
+      <w:pPr>
+        <w:spacing w:line="240" w:lineRule="auto"/>
+        <w:rPr>
+          <w:rFonts w:ascii="Arial" w:hAnsi="Arial" w:cs="Arial"/>
+          <w:sz w:val="22"/>
+          <w:szCs w:val="22"/>
+        </w:rPr>
+      </w:pPr>
+      <w:r>
+        <w:rPr>
+          <w:rFonts w:ascii="Arial" w:hAnsi="Arial" w:cs="Arial"/>
+          <w:sz w:val="22"/>
+          <w:szCs w:val="22"/>
+        </w:rPr>
+        <w:t>Then the questions in the daily survey will be more tailored to the person based upon their temperament.</w:t>
+      </w:r>
+    </w:p>
+    <w:p>
+      <w:pPr>
+        <w:spacing w:line="240" w:lineRule="auto"/>
+        <w:rPr>
+          <w:rFonts w:ascii="Arial" w:hAnsi="Arial" w:cs="Arial"/>
+          <w:sz w:val="22"/>
+          <w:szCs w:val="22"/>
+        </w:rPr>
+      </w:pPr>
+    </w:p>
+    <w:p>
+      <w:pPr>
+        <w:spacing w:line="240" w:lineRule="auto"/>
+        <w:rPr>
+          <w:rFonts w:ascii="Arial" w:hAnsi="Arial" w:cs="Arial"/>
+          <w:sz w:val="22"/>
+          <w:szCs w:val="22"/>
+        </w:rPr>
+      </w:pPr>
+      <w:r>
+        <w:rPr>
+          <w:rFonts w:ascii="Arial" w:hAnsi="Arial" w:cs="Arial"/>
+          <w:sz w:val="22"/>
+          <w:szCs w:val="22"/>
+        </w:rPr>
+        <w:t xml:space="preserve">User Story US6: </w:t>
+      </w:r>
+      <w:r>
+        <w:rPr>
+          <w:rFonts w:ascii="Arial" w:hAnsi="Arial" w:cs="Arial"/>
+          <w:sz w:val="22"/>
+          <w:szCs w:val="22"/>
+        </w:rPr>
+        <w:t>Collect User Experience Data</w:t>
+      </w:r>
+    </w:p>
+    <w:p>
+      <w:pPr>
+        <w:spacing w:line="240" w:lineRule="auto"/>
+        <w:rPr>
+          <w:rFonts w:ascii="Arial" w:hAnsi="Arial" w:cs="Arial"/>
+          <w:sz w:val="22"/>
+          <w:szCs w:val="22"/>
+        </w:rPr>
+      </w:pPr>
+      <w:r>
+        <w:rPr>
+          <w:rFonts w:ascii="Arial" w:hAnsi="Arial" w:cs="Arial"/>
+          <w:sz w:val="22"/>
+          <w:szCs w:val="22"/>
+        </w:rPr>
+        <w:t>As an Admin, I want to be able to keep user’s data in a database so that I have a record of the user’s PICA and phone app responses.</w:t>
+      </w:r>
+    </w:p>
+    <w:p>
+      <w:pPr>
+        <w:spacing w:line="240" w:lineRule="auto"/>
+        <w:rPr>
+          <w:rFonts w:ascii="Arial" w:hAnsi="Arial" w:cs="Arial"/>
+          <w:sz w:val="22"/>
+          <w:szCs w:val="22"/>
+        </w:rPr>
+      </w:pPr>
+      <w:r>
+        <w:rPr>
+          <w:rFonts w:ascii="Arial" w:hAnsi="Arial" w:cs="Arial"/>
+          <w:sz w:val="22"/>
+          <w:szCs w:val="22"/>
+        </w:rPr>
+        <w:t>Feature: User Data Collection</w:t>
+      </w:r>
+    </w:p>
+    <w:p>
+      <w:pPr>
+        <w:spacing w:line="240" w:lineRule="auto"/>
+        <w:rPr>
+          <w:rFonts w:ascii="Arial" w:hAnsi="Arial" w:cs="Arial"/>
+          <w:sz w:val="22"/>
+          <w:szCs w:val="22"/>
+        </w:rPr>
+      </w:pPr>
+      <w:r>
+        <w:rPr>
+          <w:rFonts w:ascii="Arial" w:hAnsi="Arial" w:cs="Arial"/>
+          <w:sz w:val="22"/>
+          <w:szCs w:val="22"/>
+        </w:rPr>
+        <w:t>Scenario: User completes PICA</w:t>
+      </w:r>
+    </w:p>
+    <w:p>
+      <w:pPr>
+        <w:spacing w:line="240" w:lineRule="auto"/>
+        <w:rPr>
+          <w:rFonts w:ascii="Arial" w:hAnsi="Arial" w:cs="Arial"/>
+          <w:sz w:val="22"/>
+          <w:szCs w:val="22"/>
+        </w:rPr>
+      </w:pPr>
+      <w:r>
+        <w:rPr>
+          <w:rFonts w:ascii="Arial" w:hAnsi="Arial" w:cs="Arial"/>
+          <w:sz w:val="22"/>
+          <w:szCs w:val="22"/>
+        </w:rPr>
+        <w:t>Given I am an Admin and at least one person has completed the PICA</w:t>
+      </w:r>
+    </w:p>
+    <w:p>
+      <w:pPr>
+        <w:spacing w:line="240" w:lineRule="auto"/>
+        <w:rPr>
+          <w:rFonts w:ascii="Arial" w:hAnsi="Arial" w:cs="Arial"/>
+          <w:sz w:val="22"/>
+          <w:szCs w:val="22"/>
+        </w:rPr>
+      </w:pPr>
+      <w:r>
+        <w:rPr>
+          <w:rFonts w:ascii="Arial" w:hAnsi="Arial" w:cs="Arial"/>
+          <w:sz w:val="22"/>
+          <w:szCs w:val="22"/>
+        </w:rPr>
+        <w:t>When I access the MongoDB database</w:t>
+      </w:r>
+    </w:p>
+    <w:p>
+      <w:pPr>
+        <w:spacing w:line="240" w:lineRule="auto"/>
+        <w:rPr>
+          <w:rFonts w:ascii="Arial" w:hAnsi="Arial" w:cs="Arial"/>
+          <w:sz w:val="22"/>
+          <w:szCs w:val="22"/>
+        </w:rPr>
+      </w:pPr>
+      <w:r>
+        <w:rPr>
+          <w:rFonts w:ascii="Arial" w:hAnsi="Arial" w:cs="Arial"/>
+          <w:sz w:val="22"/>
+          <w:szCs w:val="22"/>
+        </w:rPr>
+        <w:t>Then I am able to see the user’s results to the assessment and can query the database.</w:t>
+      </w:r>
+    </w:p>
     <w:p>
       <w:pPr>
         <w:spacing w:line="240" w:lineRule="auto"/>

</xml_diff>

<commit_message>
Add new user stories
</commit_message>
<xml_diff>
--- a/Project Documents/Requirements and Specifications/Reqs and Specifications.docx
+++ b/Project Documents/Requirements and Specifications/Reqs and Specifications.docx
@@ -1567,15 +1567,303 @@
           <w:sz w:val="22"/>
           <w:szCs w:val="22"/>
         </w:rPr>
-        <w:t xml:space="preserve">User Story US1: </w:t>
-      </w:r>
-      <w:r>
-        <w:rPr>
-          <w:rFonts w:ascii="Arial" w:hAnsi="Arial" w:cs="Arial"/>
-          <w:sz w:val="22"/>
-          <w:szCs w:val="22"/>
-        </w:rPr>
-        <w:t>Generate and Send Personalized PDF Report</w:t>
+        <w:t>User Story US1: Complete Survey</w:t>
+      </w:r>
+    </w:p>
+    <w:p>
+      <w:pPr>
+        <w:spacing w:line="240" w:lineRule="auto"/>
+        <w:rPr>
+          <w:rFonts w:ascii="Arial" w:hAnsi="Arial" w:cs="Arial"/>
+          <w:sz w:val="22"/>
+          <w:szCs w:val="22"/>
+        </w:rPr>
+      </w:pPr>
+      <w:r>
+        <w:rPr>
+          <w:rFonts w:ascii="Arial" w:hAnsi="Arial" w:cs="Arial"/>
+          <w:sz w:val="22"/>
+          <w:szCs w:val="22"/>
+        </w:rPr>
+        <w:t>As a user, I want to be able to complete the survey so I can have my temperament logged.</w:t>
+      </w:r>
+    </w:p>
+    <w:p>
+      <w:pPr>
+        <w:spacing w:line="240" w:lineRule="auto"/>
+        <w:rPr>
+          <w:rFonts w:ascii="Arial" w:hAnsi="Arial" w:cs="Arial"/>
+          <w:sz w:val="22"/>
+          <w:szCs w:val="22"/>
+        </w:rPr>
+      </w:pPr>
+      <w:r>
+        <w:rPr>
+          <w:rFonts w:ascii="Arial" w:hAnsi="Arial" w:cs="Arial"/>
+          <w:sz w:val="22"/>
+          <w:szCs w:val="22"/>
+        </w:rPr>
+        <w:t>Feature: Survey Completion</w:t>
+      </w:r>
+    </w:p>
+    <w:p>
+      <w:pPr>
+        <w:spacing w:line="240" w:lineRule="auto"/>
+        <w:rPr>
+          <w:rFonts w:ascii="Arial" w:hAnsi="Arial" w:cs="Arial"/>
+          <w:sz w:val="22"/>
+          <w:szCs w:val="22"/>
+        </w:rPr>
+      </w:pPr>
+      <w:r>
+        <w:rPr>
+          <w:rFonts w:ascii="Arial" w:hAnsi="Arial" w:cs="Arial"/>
+          <w:sz w:val="22"/>
+          <w:szCs w:val="22"/>
+        </w:rPr>
+        <w:t>Scenario: User takes the survey</w:t>
+      </w:r>
+    </w:p>
+    <w:p>
+      <w:pPr>
+        <w:spacing w:line="240" w:lineRule="auto"/>
+        <w:rPr>
+          <w:rFonts w:ascii="Arial" w:hAnsi="Arial" w:cs="Arial"/>
+          <w:sz w:val="22"/>
+          <w:szCs w:val="22"/>
+        </w:rPr>
+      </w:pPr>
+      <w:r>
+        <w:rPr>
+          <w:rFonts w:ascii="Arial" w:hAnsi="Arial" w:cs="Arial"/>
+          <w:sz w:val="22"/>
+          <w:szCs w:val="22"/>
+        </w:rPr>
+        <w:t>Given the user is logged in</w:t>
+      </w:r>
+    </w:p>
+    <w:p>
+      <w:pPr>
+        <w:spacing w:line="240" w:lineRule="auto"/>
+        <w:rPr>
+          <w:rFonts w:ascii="Arial" w:hAnsi="Arial" w:cs="Arial"/>
+          <w:sz w:val="22"/>
+          <w:szCs w:val="22"/>
+        </w:rPr>
+      </w:pPr>
+      <w:r>
+        <w:rPr>
+          <w:rFonts w:ascii="Arial" w:hAnsi="Arial" w:cs="Arial"/>
+          <w:sz w:val="22"/>
+          <w:szCs w:val="22"/>
+        </w:rPr>
+        <w:t>When they fully answer the survey questions and click submit</w:t>
+      </w:r>
+    </w:p>
+    <w:p>
+      <w:pPr>
+        <w:spacing w:line="240" w:lineRule="auto"/>
+        <w:rPr>
+          <w:rFonts w:ascii="Arial" w:hAnsi="Arial" w:cs="Arial"/>
+          <w:sz w:val="22"/>
+          <w:szCs w:val="22"/>
+        </w:rPr>
+      </w:pPr>
+      <w:r>
+        <w:rPr>
+          <w:rFonts w:ascii="Arial" w:hAnsi="Arial" w:cs="Arial"/>
+          <w:sz w:val="22"/>
+          <w:szCs w:val="22"/>
+        </w:rPr>
+        <w:t>Then the system logs the survey answers</w:t>
+      </w:r>
+    </w:p>
+    <w:p>
+      <w:pPr>
+        <w:spacing w:line="240" w:lineRule="auto"/>
+        <w:rPr>
+          <w:rFonts w:ascii="Arial" w:hAnsi="Arial" w:cs="Arial"/>
+          <w:sz w:val="22"/>
+          <w:szCs w:val="22"/>
+        </w:rPr>
+      </w:pPr>
+    </w:p>
+    <w:p>
+      <w:pPr>
+        <w:spacing w:line="240" w:lineRule="auto"/>
+        <w:rPr>
+          <w:rFonts w:ascii="Arial" w:hAnsi="Arial" w:cs="Arial"/>
+          <w:sz w:val="22"/>
+          <w:szCs w:val="22"/>
+        </w:rPr>
+      </w:pPr>
+      <w:r>
+        <w:rPr>
+          <w:rFonts w:ascii="Arial" w:hAnsi="Arial" w:cs="Arial"/>
+          <w:sz w:val="22"/>
+          <w:szCs w:val="22"/>
+        </w:rPr>
+        <w:t>User Story US2: Generate Personalized Feedback</w:t>
+      </w:r>
+    </w:p>
+    <w:p>
+      <w:pPr>
+        <w:spacing w:line="240" w:lineRule="auto"/>
+        <w:rPr>
+          <w:rFonts w:ascii="Arial" w:hAnsi="Arial" w:cs="Arial"/>
+          <w:sz w:val="22"/>
+          <w:szCs w:val="22"/>
+        </w:rPr>
+      </w:pPr>
+      <w:r>
+        <w:rPr>
+          <w:rFonts w:ascii="Arial" w:hAnsi="Arial" w:cs="Arial"/>
+          <w:sz w:val="22"/>
+          <w:szCs w:val="22"/>
+        </w:rPr>
+        <w:t xml:space="preserve">As an Admin, I want to be able to have the system generate personalized feedback based upon the user’s survey </w:t>
+      </w:r>
+      <w:r>
+        <w:rPr>
+          <w:rFonts w:ascii="Arial" w:hAnsi="Arial" w:cs="Arial"/>
+          <w:sz w:val="22"/>
+          <w:szCs w:val="22"/>
+        </w:rPr>
+        <w:t>so that the user can see their survey’s results.</w:t>
+      </w:r>
+    </w:p>
+    <w:p>
+      <w:pPr>
+        <w:spacing w:line="240" w:lineRule="auto"/>
+        <w:rPr>
+          <w:rFonts w:ascii="Arial" w:hAnsi="Arial" w:cs="Arial"/>
+          <w:sz w:val="22"/>
+          <w:szCs w:val="22"/>
+        </w:rPr>
+      </w:pPr>
+      <w:r>
+        <w:rPr>
+          <w:rFonts w:ascii="Arial" w:hAnsi="Arial" w:cs="Arial"/>
+          <w:sz w:val="22"/>
+          <w:szCs w:val="22"/>
+        </w:rPr>
+        <w:t>Feature: Generated Personalized Feedback</w:t>
+      </w:r>
+    </w:p>
+    <w:p>
+      <w:pPr>
+        <w:spacing w:line="240" w:lineRule="auto"/>
+        <w:rPr>
+          <w:rFonts w:ascii="Arial" w:hAnsi="Arial" w:cs="Arial"/>
+          <w:sz w:val="22"/>
+          <w:szCs w:val="22"/>
+        </w:rPr>
+      </w:pPr>
+      <w:r>
+        <w:rPr>
+          <w:rFonts w:ascii="Arial" w:hAnsi="Arial" w:cs="Arial"/>
+          <w:sz w:val="22"/>
+          <w:szCs w:val="22"/>
+        </w:rPr>
+        <w:t>Scenario: The user has finished their survey</w:t>
+      </w:r>
+    </w:p>
+    <w:p>
+      <w:pPr>
+        <w:spacing w:line="240" w:lineRule="auto"/>
+        <w:rPr>
+          <w:rFonts w:ascii="Arial" w:hAnsi="Arial" w:cs="Arial"/>
+          <w:sz w:val="22"/>
+          <w:szCs w:val="22"/>
+        </w:rPr>
+      </w:pPr>
+      <w:r>
+        <w:rPr>
+          <w:rFonts w:ascii="Arial" w:hAnsi="Arial" w:cs="Arial"/>
+          <w:sz w:val="22"/>
+          <w:szCs w:val="22"/>
+        </w:rPr>
+        <w:t>Given the user has completed their survey</w:t>
+      </w:r>
+    </w:p>
+    <w:p>
+      <w:pPr>
+        <w:spacing w:line="240" w:lineRule="auto"/>
+        <w:rPr>
+          <w:rFonts w:ascii="Arial" w:hAnsi="Arial" w:cs="Arial"/>
+          <w:sz w:val="22"/>
+          <w:szCs w:val="22"/>
+        </w:rPr>
+      </w:pPr>
+      <w:r>
+        <w:rPr>
+          <w:rFonts w:ascii="Arial" w:hAnsi="Arial" w:cs="Arial"/>
+          <w:sz w:val="22"/>
+          <w:szCs w:val="22"/>
+        </w:rPr>
+        <w:t>When they submit the survey</w:t>
+      </w:r>
+    </w:p>
+    <w:p>
+      <w:pPr>
+        <w:spacing w:line="240" w:lineRule="auto"/>
+        <w:rPr>
+          <w:rFonts w:ascii="Arial" w:hAnsi="Arial" w:cs="Arial"/>
+          <w:sz w:val="22"/>
+          <w:szCs w:val="22"/>
+        </w:rPr>
+      </w:pPr>
+      <w:r>
+        <w:rPr>
+          <w:rFonts w:ascii="Arial" w:hAnsi="Arial" w:cs="Arial"/>
+          <w:sz w:val="22"/>
+          <w:szCs w:val="22"/>
+        </w:rPr>
+        <w:t>Then a personalized report will be generated based upon the user’s answers.</w:t>
+      </w:r>
+    </w:p>
+    <w:p>
+      <w:pPr>
+        <w:spacing w:line="240" w:lineRule="auto"/>
+        <w:rPr>
+          <w:rFonts w:ascii="Arial" w:hAnsi="Arial" w:cs="Arial"/>
+          <w:sz w:val="22"/>
+          <w:szCs w:val="22"/>
+        </w:rPr>
+      </w:pPr>
+    </w:p>
+    <w:p>
+      <w:pPr>
+        <w:spacing w:line="240" w:lineRule="auto"/>
+        <w:rPr>
+          <w:rFonts w:ascii="Arial" w:hAnsi="Arial" w:cs="Arial"/>
+          <w:sz w:val="22"/>
+          <w:szCs w:val="22"/>
+        </w:rPr>
+      </w:pPr>
+      <w:r>
+        <w:rPr>
+          <w:rFonts w:ascii="Arial" w:hAnsi="Arial" w:cs="Arial"/>
+          <w:sz w:val="22"/>
+          <w:szCs w:val="22"/>
+        </w:rPr>
+        <w:t>User Story US</w:t>
+      </w:r>
+      <w:r>
+        <w:rPr>
+          <w:rFonts w:ascii="Arial" w:hAnsi="Arial" w:cs="Arial"/>
+          <w:sz w:val="22"/>
+          <w:szCs w:val="22"/>
+        </w:rPr>
+        <w:t>3</w:t>
+      </w:r>
+      <w:r>
+        <w:rPr>
+          <w:rFonts w:ascii="Arial" w:hAnsi="Arial" w:cs="Arial"/>
+          <w:sz w:val="22"/>
+          <w:szCs w:val="22"/>
+        </w:rPr>
+        <w:t>: Generate and Send Personalized PDF Report</w:t>
       </w:r>
     </w:p>
     <w:p>
@@ -1727,7 +2015,23 @@
           <w:sz w:val="22"/>
           <w:szCs w:val="22"/>
         </w:rPr>
-        <w:t xml:space="preserve">User Story US2: </w:t>
+        <w:t>User Story US</w:t>
+      </w:r>
+      <w:r>
+        <w:rPr>
+          <w:rFonts w:ascii="Arial" w:hAnsi="Arial" w:cs="Arial"/>
+          <w:sz w:val="22"/>
+          <w:szCs w:val="22"/>
+        </w:rPr>
+        <w:t>4</w:t>
+      </w:r>
+      <w:r>
+        <w:rPr>
+          <w:rFonts w:ascii="Arial" w:hAnsi="Arial" w:cs="Arial"/>
+          <w:sz w:val="22"/>
+          <w:szCs w:val="22"/>
+        </w:rPr>
+        <w:t xml:space="preserve">: </w:t>
       </w:r>
       <w:r>
         <w:rPr>
@@ -1871,7 +2175,23 @@
           <w:sz w:val="22"/>
           <w:szCs w:val="22"/>
         </w:rPr>
-        <w:t xml:space="preserve">User Story US3: </w:t>
+        <w:t>User Story US</w:t>
+      </w:r>
+      <w:r>
+        <w:rPr>
+          <w:rFonts w:ascii="Arial" w:hAnsi="Arial" w:cs="Arial"/>
+          <w:sz w:val="22"/>
+          <w:szCs w:val="22"/>
+        </w:rPr>
+        <w:t>5</w:t>
+      </w:r>
+      <w:r>
+        <w:rPr>
+          <w:rFonts w:ascii="Arial" w:hAnsi="Arial" w:cs="Arial"/>
+          <w:sz w:val="22"/>
+          <w:szCs w:val="22"/>
+        </w:rPr>
+        <w:t xml:space="preserve">: </w:t>
       </w:r>
       <w:r>
         <w:rPr>
@@ -1995,401 +2315,281 @@
           <w:sz w:val="22"/>
           <w:szCs w:val="22"/>
         </w:rPr>
+        <w:t>Then a list of their situations is shown and are grouped based upon the clustering algorithm.</w:t>
+      </w:r>
+    </w:p>
+    <w:p>
+      <w:pPr>
+        <w:spacing w:line="240" w:lineRule="auto"/>
+        <w:rPr>
+          <w:rFonts w:ascii="Arial" w:hAnsi="Arial" w:cs="Arial"/>
+          <w:sz w:val="22"/>
+          <w:szCs w:val="22"/>
+        </w:rPr>
+      </w:pPr>
+    </w:p>
+    <w:p>
+      <w:pPr>
+        <w:spacing w:line="240" w:lineRule="auto"/>
+        <w:rPr>
+          <w:rFonts w:ascii="Arial" w:hAnsi="Arial" w:cs="Arial"/>
+          <w:sz w:val="22"/>
+          <w:szCs w:val="22"/>
+        </w:rPr>
+      </w:pPr>
+      <w:r>
+        <w:rPr>
+          <w:rFonts w:ascii="Arial" w:hAnsi="Arial" w:cs="Arial"/>
+          <w:sz w:val="22"/>
+          <w:szCs w:val="22"/>
+        </w:rPr>
+        <w:t>User Story US</w:t>
+      </w:r>
+      <w:r>
+        <w:rPr>
+          <w:rFonts w:ascii="Arial" w:hAnsi="Arial" w:cs="Arial"/>
+          <w:sz w:val="22"/>
+          <w:szCs w:val="22"/>
+        </w:rPr>
+        <w:t>6</w:t>
+      </w:r>
+      <w:r>
+        <w:rPr>
+          <w:rFonts w:ascii="Arial" w:hAnsi="Arial" w:cs="Arial"/>
+          <w:sz w:val="22"/>
+          <w:szCs w:val="22"/>
+        </w:rPr>
+        <w:t xml:space="preserve">: </w:t>
+      </w:r>
+      <w:r>
+        <w:rPr>
+          <w:rFonts w:ascii="Arial" w:hAnsi="Arial" w:cs="Arial"/>
+          <w:sz w:val="22"/>
+          <w:szCs w:val="22"/>
+        </w:rPr>
+        <w:t>Import Qualtrics Assessment Results</w:t>
+      </w:r>
+    </w:p>
+    <w:p>
+      <w:pPr>
+        <w:spacing w:line="240" w:lineRule="auto"/>
+        <w:rPr>
+          <w:rFonts w:ascii="Arial" w:hAnsi="Arial" w:cs="Arial"/>
+          <w:sz w:val="22"/>
+          <w:szCs w:val="22"/>
+        </w:rPr>
+      </w:pPr>
+      <w:r>
+        <w:rPr>
+          <w:rFonts w:ascii="Arial" w:hAnsi="Arial" w:cs="Arial"/>
+          <w:sz w:val="22"/>
+          <w:szCs w:val="22"/>
+        </w:rPr>
+        <w:t>As an Admin, I want to be able to import a User’s PICA results into the phone app so that the User’s temperament can be factored into the phone app’s questions.</w:t>
+      </w:r>
+    </w:p>
+    <w:p>
+      <w:pPr>
+        <w:spacing w:line="240" w:lineRule="auto"/>
+        <w:rPr>
+          <w:rFonts w:ascii="Arial" w:hAnsi="Arial" w:cs="Arial"/>
+          <w:sz w:val="22"/>
+          <w:szCs w:val="22"/>
+        </w:rPr>
+      </w:pPr>
+      <w:r>
+        <w:rPr>
+          <w:rFonts w:ascii="Arial" w:hAnsi="Arial" w:cs="Arial"/>
+          <w:sz w:val="22"/>
+          <w:szCs w:val="22"/>
+        </w:rPr>
+        <w:t>Feature: PICA Phone App Integration</w:t>
+      </w:r>
+    </w:p>
+    <w:p>
+      <w:pPr>
+        <w:spacing w:line="240" w:lineRule="auto"/>
+        <w:rPr>
+          <w:rFonts w:ascii="Arial" w:hAnsi="Arial" w:cs="Arial"/>
+          <w:sz w:val="22"/>
+          <w:szCs w:val="22"/>
+        </w:rPr>
+      </w:pPr>
+      <w:r>
+        <w:rPr>
+          <w:rFonts w:ascii="Arial" w:hAnsi="Arial" w:cs="Arial"/>
+          <w:sz w:val="22"/>
+          <w:szCs w:val="22"/>
+        </w:rPr>
+        <w:t xml:space="preserve">Scenario: </w:t>
+      </w:r>
+      <w:r>
+        <w:rPr>
+          <w:rFonts w:ascii="Arial" w:hAnsi="Arial" w:cs="Arial"/>
+          <w:sz w:val="22"/>
+          <w:szCs w:val="22"/>
+        </w:rPr>
+        <w:t>Admin enters PICA results</w:t>
+      </w:r>
+    </w:p>
+    <w:p>
+      <w:pPr>
+        <w:spacing w:line="240" w:lineRule="auto"/>
+        <w:rPr>
+          <w:rFonts w:ascii="Arial" w:hAnsi="Arial" w:cs="Arial"/>
+          <w:sz w:val="22"/>
+          <w:szCs w:val="22"/>
+        </w:rPr>
+      </w:pPr>
+      <w:r>
+        <w:rPr>
+          <w:rFonts w:ascii="Arial" w:hAnsi="Arial" w:cs="Arial"/>
+          <w:sz w:val="22"/>
+          <w:szCs w:val="22"/>
+        </w:rPr>
+        <w:t>Given I am an Admin, and a user has taken the PICA</w:t>
+      </w:r>
+    </w:p>
+    <w:p>
+      <w:pPr>
+        <w:spacing w:line="240" w:lineRule="auto"/>
+        <w:rPr>
+          <w:rFonts w:ascii="Arial" w:hAnsi="Arial" w:cs="Arial"/>
+          <w:sz w:val="22"/>
+          <w:szCs w:val="22"/>
+        </w:rPr>
+      </w:pPr>
+      <w:r>
+        <w:rPr>
+          <w:rFonts w:ascii="Arial" w:hAnsi="Arial" w:cs="Arial"/>
+          <w:sz w:val="22"/>
+          <w:szCs w:val="22"/>
+        </w:rPr>
+        <w:t>When I enter the User’s results into the phone app</w:t>
+      </w:r>
+    </w:p>
+    <w:p>
+      <w:pPr>
+        <w:spacing w:line="240" w:lineRule="auto"/>
+        <w:rPr>
+          <w:rFonts w:ascii="Arial" w:hAnsi="Arial" w:cs="Arial"/>
+          <w:sz w:val="22"/>
+          <w:szCs w:val="22"/>
+        </w:rPr>
+      </w:pPr>
+      <w:r>
+        <w:rPr>
+          <w:rFonts w:ascii="Arial" w:hAnsi="Arial" w:cs="Arial"/>
+          <w:sz w:val="22"/>
+          <w:szCs w:val="22"/>
+        </w:rPr>
+        <w:t>Then the questions in the daily survey will be more tailored to the person based upon their temperament.</w:t>
+      </w:r>
+    </w:p>
+    <w:p>
+      <w:pPr>
+        <w:spacing w:line="240" w:lineRule="auto"/>
+        <w:rPr>
+          <w:rFonts w:ascii="Arial" w:hAnsi="Arial" w:cs="Arial"/>
+          <w:sz w:val="22"/>
+          <w:szCs w:val="22"/>
+        </w:rPr>
+      </w:pPr>
+    </w:p>
+    <w:p>
+      <w:pPr>
+        <w:spacing w:line="240" w:lineRule="auto"/>
+        <w:rPr>
+          <w:rFonts w:ascii="Arial" w:hAnsi="Arial" w:cs="Arial"/>
+          <w:sz w:val="22"/>
+          <w:szCs w:val="22"/>
+        </w:rPr>
+      </w:pPr>
+      <w:r>
+        <w:rPr>
+          <w:rFonts w:ascii="Arial" w:hAnsi="Arial" w:cs="Arial"/>
+          <w:sz w:val="22"/>
+          <w:szCs w:val="22"/>
+        </w:rPr>
+        <w:t>User Story US</w:t>
+      </w:r>
+      <w:r>
+        <w:rPr>
+          <w:rFonts w:ascii="Arial" w:hAnsi="Arial" w:cs="Arial"/>
+          <w:sz w:val="22"/>
+          <w:szCs w:val="22"/>
+        </w:rPr>
+        <w:t>7</w:t>
+      </w:r>
+      <w:r>
+        <w:rPr>
+          <w:rFonts w:ascii="Arial" w:hAnsi="Arial" w:cs="Arial"/>
+          <w:sz w:val="22"/>
+          <w:szCs w:val="22"/>
+        </w:rPr>
+        <w:t xml:space="preserve">: </w:t>
+      </w:r>
+      <w:r>
+        <w:rPr>
+          <w:rFonts w:ascii="Arial" w:hAnsi="Arial" w:cs="Arial"/>
+          <w:sz w:val="22"/>
+          <w:szCs w:val="22"/>
+        </w:rPr>
+        <w:t>Collect User Experience Data</w:t>
+      </w:r>
+    </w:p>
+    <w:p>
+      <w:pPr>
+        <w:spacing w:line="240" w:lineRule="auto"/>
+        <w:rPr>
+          <w:rFonts w:ascii="Arial" w:hAnsi="Arial" w:cs="Arial"/>
+          <w:sz w:val="22"/>
+          <w:szCs w:val="22"/>
+        </w:rPr>
+      </w:pPr>
+      <w:r>
+        <w:rPr>
+          <w:rFonts w:ascii="Arial" w:hAnsi="Arial" w:cs="Arial"/>
+          <w:sz w:val="22"/>
+          <w:szCs w:val="22"/>
+        </w:rPr>
+        <w:t>As an Admin, I want to be able to keep user’s data in a database so that I have a record of the user’s PICA and phone app responses.</w:t>
+      </w:r>
+    </w:p>
+    <w:p>
+      <w:pPr>
+        <w:spacing w:line="240" w:lineRule="auto"/>
+        <w:rPr>
+          <w:rFonts w:ascii="Arial" w:hAnsi="Arial" w:cs="Arial"/>
+          <w:sz w:val="22"/>
+          <w:szCs w:val="22"/>
+        </w:rPr>
+      </w:pPr>
+      <w:r>
+        <w:rPr>
+          <w:rFonts w:ascii="Arial" w:hAnsi="Arial" w:cs="Arial"/>
+          <w:sz w:val="22"/>
+          <w:szCs w:val="22"/>
+        </w:rPr>
+        <w:t>Feature: User Data Collection</w:t>
+      </w:r>
+    </w:p>
+    <w:p>
+      <w:pPr>
+        <w:spacing w:line="240" w:lineRule="auto"/>
+        <w:rPr>
+          <w:rFonts w:ascii="Arial" w:hAnsi="Arial" w:cs="Arial"/>
+          <w:sz w:val="22"/>
+          <w:szCs w:val="22"/>
+        </w:rPr>
+      </w:pPr>
+      <w:r>
+        <w:rPr>
+          <w:rFonts w:ascii="Arial" w:hAnsi="Arial" w:cs="Arial"/>
+          <w:sz w:val="22"/>
+          <w:szCs w:val="22"/>
+        </w:rPr>
         <w:lastRenderedPageBreak/>
-        <w:t>Then a list of their situations is shown and are grouped based upon the clustering algorithm.</w:t>
-      </w:r>
-    </w:p>
-    <w:p>
-      <w:pPr>
-        <w:spacing w:line="240" w:lineRule="auto"/>
-        <w:rPr>
-          <w:rFonts w:ascii="Arial" w:hAnsi="Arial" w:cs="Arial"/>
-          <w:sz w:val="22"/>
-          <w:szCs w:val="22"/>
-        </w:rPr>
-      </w:pPr>
-    </w:p>
-    <w:p>
-      <w:pPr>
-        <w:spacing w:line="240" w:lineRule="auto"/>
-        <w:rPr>
-          <w:rFonts w:ascii="Arial" w:hAnsi="Arial" w:cs="Arial"/>
-          <w:sz w:val="22"/>
-          <w:szCs w:val="22"/>
-        </w:rPr>
-      </w:pPr>
-      <w:r>
-        <w:rPr>
-          <w:rFonts w:ascii="Arial" w:hAnsi="Arial" w:cs="Arial"/>
-          <w:sz w:val="22"/>
-          <w:szCs w:val="22"/>
-        </w:rPr>
-        <w:t xml:space="preserve">User Story US4: </w:t>
-      </w:r>
-      <w:r>
-        <w:rPr>
-          <w:rFonts w:ascii="Arial" w:hAnsi="Arial" w:cs="Arial"/>
-          <w:sz w:val="22"/>
-          <w:szCs w:val="22"/>
-        </w:rPr>
-        <w:t>Optimize PDF Report Content</w:t>
-      </w:r>
-    </w:p>
-    <w:p>
-      <w:pPr>
-        <w:spacing w:line="240" w:lineRule="auto"/>
-        <w:rPr>
-          <w:rFonts w:ascii="Arial" w:hAnsi="Arial" w:cs="Arial"/>
-          <w:sz w:val="22"/>
-          <w:szCs w:val="22"/>
-        </w:rPr>
-      </w:pPr>
-      <w:r>
-        <w:rPr>
-          <w:rFonts w:ascii="Arial" w:hAnsi="Arial" w:cs="Arial"/>
-          <w:sz w:val="22"/>
-          <w:szCs w:val="22"/>
-        </w:rPr>
-        <w:t>As an Admin, I want the PDF results of the PICA to be optimized so that the Users are easily able to understand their results</w:t>
-      </w:r>
-    </w:p>
-    <w:p>
-      <w:pPr>
-        <w:spacing w:line="240" w:lineRule="auto"/>
-        <w:rPr>
-          <w:rFonts w:ascii="Arial" w:hAnsi="Arial" w:cs="Arial"/>
-          <w:sz w:val="22"/>
-          <w:szCs w:val="22"/>
-        </w:rPr>
-      </w:pPr>
-      <w:r>
-        <w:rPr>
-          <w:rFonts w:ascii="Arial" w:hAnsi="Arial" w:cs="Arial"/>
-          <w:sz w:val="22"/>
-          <w:szCs w:val="22"/>
-        </w:rPr>
-        <w:t>Feature: Optimized PDF Report Content</w:t>
-      </w:r>
-    </w:p>
-    <w:p>
-      <w:pPr>
-        <w:spacing w:line="240" w:lineRule="auto"/>
-        <w:rPr>
-          <w:rFonts w:ascii="Arial" w:hAnsi="Arial" w:cs="Arial"/>
-          <w:sz w:val="22"/>
-          <w:szCs w:val="22"/>
-        </w:rPr>
-      </w:pPr>
-      <w:r>
-        <w:rPr>
-          <w:rFonts w:ascii="Arial" w:hAnsi="Arial" w:cs="Arial"/>
-          <w:sz w:val="22"/>
-          <w:szCs w:val="22"/>
-        </w:rPr>
-        <w:t>Scenario: User reads their PDF results</w:t>
-      </w:r>
-    </w:p>
-    <w:p>
-      <w:pPr>
-        <w:spacing w:line="240" w:lineRule="auto"/>
-        <w:rPr>
-          <w:rFonts w:ascii="Arial" w:hAnsi="Arial" w:cs="Arial"/>
-          <w:sz w:val="22"/>
-          <w:szCs w:val="22"/>
-        </w:rPr>
-      </w:pPr>
-      <w:r>
-        <w:rPr>
-          <w:rFonts w:ascii="Arial" w:hAnsi="Arial" w:cs="Arial"/>
-          <w:sz w:val="22"/>
-          <w:szCs w:val="22"/>
-        </w:rPr>
-        <w:t>Given the user has taken the PICA</w:t>
-      </w:r>
-    </w:p>
-    <w:p>
-      <w:pPr>
-        <w:spacing w:line="240" w:lineRule="auto"/>
-        <w:rPr>
-          <w:rFonts w:ascii="Arial" w:hAnsi="Arial" w:cs="Arial"/>
-          <w:sz w:val="22"/>
-          <w:szCs w:val="22"/>
-        </w:rPr>
-      </w:pPr>
-      <w:r>
-        <w:rPr>
-          <w:rFonts w:ascii="Arial" w:hAnsi="Arial" w:cs="Arial"/>
-          <w:sz w:val="22"/>
-          <w:szCs w:val="22"/>
-        </w:rPr>
-        <w:t xml:space="preserve">When they </w:t>
-      </w:r>
-      <w:r>
-        <w:rPr>
-          <w:rFonts w:ascii="Arial" w:hAnsi="Arial" w:cs="Arial"/>
-          <w:sz w:val="22"/>
-          <w:szCs w:val="22"/>
-        </w:rPr>
-        <w:t>receive their report</w:t>
-      </w:r>
-    </w:p>
-    <w:p>
-      <w:pPr>
-        <w:spacing w:line="240" w:lineRule="auto"/>
-        <w:rPr>
-          <w:rFonts w:ascii="Arial" w:hAnsi="Arial" w:cs="Arial"/>
-          <w:sz w:val="22"/>
-          <w:szCs w:val="22"/>
-        </w:rPr>
-      </w:pPr>
-      <w:r>
-        <w:rPr>
-          <w:rFonts w:ascii="Arial" w:hAnsi="Arial" w:cs="Arial"/>
-          <w:sz w:val="22"/>
-          <w:szCs w:val="22"/>
-        </w:rPr>
-        <w:t>Then they will be able to clearly understand the results and understand what their temperament means.</w:t>
-      </w:r>
-    </w:p>
-    <w:p>
-      <w:pPr>
-        <w:spacing w:line="240" w:lineRule="auto"/>
-        <w:rPr>
-          <w:rFonts w:ascii="Arial" w:hAnsi="Arial" w:cs="Arial"/>
-          <w:sz w:val="22"/>
-          <w:szCs w:val="22"/>
-        </w:rPr>
-      </w:pPr>
-    </w:p>
-    <w:p>
-      <w:pPr>
-        <w:spacing w:line="240" w:lineRule="auto"/>
-        <w:rPr>
-          <w:rFonts w:ascii="Arial" w:hAnsi="Arial" w:cs="Arial"/>
-          <w:sz w:val="22"/>
-          <w:szCs w:val="22"/>
-        </w:rPr>
-      </w:pPr>
-      <w:r>
-        <w:rPr>
-          <w:rFonts w:ascii="Arial" w:hAnsi="Arial" w:cs="Arial"/>
-          <w:sz w:val="22"/>
-          <w:szCs w:val="22"/>
-        </w:rPr>
-        <w:t xml:space="preserve">User Story US5: </w:t>
-      </w:r>
-      <w:r>
-        <w:rPr>
-          <w:rFonts w:ascii="Arial" w:hAnsi="Arial" w:cs="Arial"/>
-          <w:sz w:val="22"/>
-          <w:szCs w:val="22"/>
-        </w:rPr>
-        <w:t>Import Qualtrics Assessment Results</w:t>
-      </w:r>
-    </w:p>
-    <w:p>
-      <w:pPr>
-        <w:spacing w:line="240" w:lineRule="auto"/>
-        <w:rPr>
-          <w:rFonts w:ascii="Arial" w:hAnsi="Arial" w:cs="Arial"/>
-          <w:sz w:val="22"/>
-          <w:szCs w:val="22"/>
-        </w:rPr>
-      </w:pPr>
-      <w:r>
-        <w:rPr>
-          <w:rFonts w:ascii="Arial" w:hAnsi="Arial" w:cs="Arial"/>
-          <w:sz w:val="22"/>
-          <w:szCs w:val="22"/>
-        </w:rPr>
-        <w:t>As an Admin, I want to be able to import a User’s PICA results into the phone app so that the User’s temperament can be factored into the phone app’s questions.</w:t>
-      </w:r>
-    </w:p>
-    <w:p>
-      <w:pPr>
-        <w:spacing w:line="240" w:lineRule="auto"/>
-        <w:rPr>
-          <w:rFonts w:ascii="Arial" w:hAnsi="Arial" w:cs="Arial"/>
-          <w:sz w:val="22"/>
-          <w:szCs w:val="22"/>
-        </w:rPr>
-      </w:pPr>
-      <w:r>
-        <w:rPr>
-          <w:rFonts w:ascii="Arial" w:hAnsi="Arial" w:cs="Arial"/>
-          <w:sz w:val="22"/>
-          <w:szCs w:val="22"/>
-        </w:rPr>
-        <w:t>Feature: PICA Phone App Integration</w:t>
-      </w:r>
-    </w:p>
-    <w:p>
-      <w:pPr>
-        <w:spacing w:line="240" w:lineRule="auto"/>
-        <w:rPr>
-          <w:rFonts w:ascii="Arial" w:hAnsi="Arial" w:cs="Arial"/>
-          <w:sz w:val="22"/>
-          <w:szCs w:val="22"/>
-        </w:rPr>
-      </w:pPr>
-      <w:r>
-        <w:rPr>
-          <w:rFonts w:ascii="Arial" w:hAnsi="Arial" w:cs="Arial"/>
-          <w:sz w:val="22"/>
-          <w:szCs w:val="22"/>
-        </w:rPr>
-        <w:t xml:space="preserve">Scenario: </w:t>
-      </w:r>
-      <w:r>
-        <w:rPr>
-          <w:rFonts w:ascii="Arial" w:hAnsi="Arial" w:cs="Arial"/>
-          <w:sz w:val="22"/>
-          <w:szCs w:val="22"/>
-        </w:rPr>
-        <w:t>Admin enters PICA results</w:t>
-      </w:r>
-    </w:p>
-    <w:p>
-      <w:pPr>
-        <w:spacing w:line="240" w:lineRule="auto"/>
-        <w:rPr>
-          <w:rFonts w:ascii="Arial" w:hAnsi="Arial" w:cs="Arial"/>
-          <w:sz w:val="22"/>
-          <w:szCs w:val="22"/>
-        </w:rPr>
-      </w:pPr>
-      <w:r>
-        <w:rPr>
-          <w:rFonts w:ascii="Arial" w:hAnsi="Arial" w:cs="Arial"/>
-          <w:sz w:val="22"/>
-          <w:szCs w:val="22"/>
-        </w:rPr>
-        <w:t>Given I am an Admin, and a user has taken the PICA</w:t>
-      </w:r>
-    </w:p>
-    <w:p>
-      <w:pPr>
-        <w:spacing w:line="240" w:lineRule="auto"/>
-        <w:rPr>
-          <w:rFonts w:ascii="Arial" w:hAnsi="Arial" w:cs="Arial"/>
-          <w:sz w:val="22"/>
-          <w:szCs w:val="22"/>
-        </w:rPr>
-      </w:pPr>
-      <w:r>
-        <w:rPr>
-          <w:rFonts w:ascii="Arial" w:hAnsi="Arial" w:cs="Arial"/>
-          <w:sz w:val="22"/>
-          <w:szCs w:val="22"/>
-        </w:rPr>
-        <w:t>When I enter the User’s results into the phone app</w:t>
-      </w:r>
-    </w:p>
-    <w:p>
-      <w:pPr>
-        <w:spacing w:line="240" w:lineRule="auto"/>
-        <w:rPr>
-          <w:rFonts w:ascii="Arial" w:hAnsi="Arial" w:cs="Arial"/>
-          <w:sz w:val="22"/>
-          <w:szCs w:val="22"/>
-        </w:rPr>
-      </w:pPr>
-      <w:r>
-        <w:rPr>
-          <w:rFonts w:ascii="Arial" w:hAnsi="Arial" w:cs="Arial"/>
-          <w:sz w:val="22"/>
-          <w:szCs w:val="22"/>
-        </w:rPr>
-        <w:t>Then the questions in the daily survey will be more tailored to the person based upon their temperament.</w:t>
-      </w:r>
-    </w:p>
-    <w:p>
-      <w:pPr>
-        <w:spacing w:line="240" w:lineRule="auto"/>
-        <w:rPr>
-          <w:rFonts w:ascii="Arial" w:hAnsi="Arial" w:cs="Arial"/>
-          <w:sz w:val="22"/>
-          <w:szCs w:val="22"/>
-        </w:rPr>
-      </w:pPr>
-    </w:p>
-    <w:p>
-      <w:pPr>
-        <w:spacing w:line="240" w:lineRule="auto"/>
-        <w:rPr>
-          <w:rFonts w:ascii="Arial" w:hAnsi="Arial" w:cs="Arial"/>
-          <w:sz w:val="22"/>
-          <w:szCs w:val="22"/>
-        </w:rPr>
-      </w:pPr>
-      <w:r>
-        <w:rPr>
-          <w:rFonts w:ascii="Arial" w:hAnsi="Arial" w:cs="Arial"/>
-          <w:sz w:val="22"/>
-          <w:szCs w:val="22"/>
-        </w:rPr>
-        <w:t xml:space="preserve">User Story US6: </w:t>
-      </w:r>
-      <w:r>
-        <w:rPr>
-          <w:rFonts w:ascii="Arial" w:hAnsi="Arial" w:cs="Arial"/>
-          <w:sz w:val="22"/>
-          <w:szCs w:val="22"/>
-        </w:rPr>
-        <w:t>Collect User Experience Data</w:t>
-      </w:r>
-    </w:p>
-    <w:p>
-      <w:pPr>
-        <w:spacing w:line="240" w:lineRule="auto"/>
-        <w:rPr>
-          <w:rFonts w:ascii="Arial" w:hAnsi="Arial" w:cs="Arial"/>
-          <w:sz w:val="22"/>
-          <w:szCs w:val="22"/>
-        </w:rPr>
-      </w:pPr>
-      <w:r>
-        <w:rPr>
-          <w:rFonts w:ascii="Arial" w:hAnsi="Arial" w:cs="Arial"/>
-          <w:sz w:val="22"/>
-          <w:szCs w:val="22"/>
-        </w:rPr>
-        <w:t>As an Admin, I want to be able to keep user’s data in a database so that I have a record of the user’s PICA and phone app responses.</w:t>
-      </w:r>
-    </w:p>
-    <w:p>
-      <w:pPr>
-        <w:spacing w:line="240" w:lineRule="auto"/>
-        <w:rPr>
-          <w:rFonts w:ascii="Arial" w:hAnsi="Arial" w:cs="Arial"/>
-          <w:sz w:val="22"/>
-          <w:szCs w:val="22"/>
-        </w:rPr>
-      </w:pPr>
-      <w:r>
-        <w:rPr>
-          <w:rFonts w:ascii="Arial" w:hAnsi="Arial" w:cs="Arial"/>
-          <w:sz w:val="22"/>
-          <w:szCs w:val="22"/>
-        </w:rPr>
-        <w:t>Feature: User Data Collection</w:t>
-      </w:r>
-    </w:p>
-    <w:p>
-      <w:pPr>
-        <w:spacing w:line="240" w:lineRule="auto"/>
-        <w:rPr>
-          <w:rFonts w:ascii="Arial" w:hAnsi="Arial" w:cs="Arial"/>
-          <w:sz w:val="22"/>
-          <w:szCs w:val="22"/>
-        </w:rPr>
-      </w:pPr>
-      <w:r>
-        <w:rPr>
-          <w:rFonts w:ascii="Arial" w:hAnsi="Arial" w:cs="Arial"/>
-          <w:sz w:val="22"/>
-          <w:szCs w:val="22"/>
-        </w:rPr>
         <w:t>Scenario: User completes PICA</w:t>
       </w:r>
     </w:p>
@@ -2444,7 +2644,23 @@
           <w:sz w:val="22"/>
           <w:szCs w:val="22"/>
         </w:rPr>
-        <w:t>Then I am able to see the user’s results to the assessment and can query the database.</w:t>
+        <w:t xml:space="preserve">Then I </w:t>
+      </w:r>
+      <w:r>
+        <w:rPr>
+          <w:rFonts w:ascii="Arial" w:hAnsi="Arial" w:cs="Arial"/>
+          <w:sz w:val="22"/>
+          <w:szCs w:val="22"/>
+        </w:rPr>
+        <w:t>can</w:t>
+      </w:r>
+      <w:r>
+        <w:rPr>
+          <w:rFonts w:ascii="Arial" w:hAnsi="Arial" w:cs="Arial"/>
+          <w:sz w:val="22"/>
+          <w:szCs w:val="22"/>
+        </w:rPr>
+        <w:t xml:space="preserve"> see the user’s results to the assessment and can query the database.</w:t>
       </w:r>
     </w:p>
     <w:p>

</xml_diff>